<commit_message>
commit pdf and docx
</commit_message>
<xml_diff>
--- a/需求规格说明书.docx
+++ b/需求规格说明书.docx
@@ -66,9 +66,8 @@
           <w:sz w:val="52"/>
           <w:szCs w:val="52"/>
         </w:rPr>
-        <w:t>辅助查</w:t>
-      </w:r>
-      <w:proofErr w:type="gramStart"/>
+        <w:t>辅助查寝</w:t>
+      </w:r>
       <w:r>
         <w:rPr>
           <w:rFonts w:hint="eastAsia"/>
@@ -76,18 +75,8 @@
           <w:sz w:val="52"/>
           <w:szCs w:val="52"/>
         </w:rPr>
-        <w:t>寝</w:t>
-      </w:r>
-      <w:r>
-        <w:rPr>
-          <w:rFonts w:hint="eastAsia"/>
-          <w:b/>
-          <w:sz w:val="52"/>
-          <w:szCs w:val="52"/>
-        </w:rPr>
         <w:t>系统</w:t>
       </w:r>
-      <w:proofErr w:type="gramEnd"/>
       <w:r>
         <w:rPr>
           <w:rFonts w:hint="eastAsia"/>
@@ -3297,21 +3286,7 @@
         <w:rPr>
           <w:rFonts w:hint="eastAsia"/>
         </w:rPr>
-        <w:t>本文档面向</w:t>
-      </w:r>
-      <w:proofErr w:type="gramStart"/>
-      <w:r>
-        <w:rPr>
-          <w:rFonts w:hint="eastAsia"/>
-        </w:rPr>
-        <w:t>多种读者</w:t>
-      </w:r>
-      <w:proofErr w:type="gramEnd"/>
-      <w:r>
-        <w:rPr>
-          <w:rFonts w:hint="eastAsia"/>
-        </w:rPr>
-        <w:t>对象：</w:t>
+        <w:t>本文档面向多种读者对象：</w:t>
       </w:r>
     </w:p>
     <w:p>
@@ -3597,25 +3572,7 @@
           <w:color w:val="333333"/>
           <w:shd w:val="clear" w:color="auto" w:fill="FFFFFF"/>
         </w:rPr>
-        <w:t>辅导员工作比较繁忙，对于晚间查</w:t>
-      </w:r>
-      <w:proofErr w:type="gramStart"/>
-      <w:r>
-        <w:rPr>
-          <w:rFonts w:ascii="Helvetica" w:hAnsi="Helvetica" w:cs="Helvetica"/>
-          <w:color w:val="333333"/>
-          <w:shd w:val="clear" w:color="auto" w:fill="FFFFFF"/>
-        </w:rPr>
-        <w:t>寝往往</w:t>
-      </w:r>
-      <w:proofErr w:type="gramEnd"/>
-      <w:r>
-        <w:rPr>
-          <w:rFonts w:ascii="Helvetica" w:hAnsi="Helvetica" w:cs="Helvetica"/>
-          <w:color w:val="333333"/>
-          <w:shd w:val="clear" w:color="auto" w:fill="FFFFFF"/>
-        </w:rPr>
-        <w:t>会心有余而力不足</w:t>
+        <w:t>辅导员工作比较繁忙，对于晚间查寝往往会心有余而力不足</w:t>
       </w:r>
       <w:r>
         <w:rPr>
@@ -4198,7 +4155,6 @@
         </w:rPr>
         <w:t>通过开发基于</w:t>
       </w:r>
-      <w:proofErr w:type="gramStart"/>
       <w:r>
         <w:rPr>
           <w:rFonts w:hint="eastAsia"/>
@@ -4209,27 +4165,13 @@
         <w:rPr>
           <w:rFonts w:hint="eastAsia"/>
         </w:rPr>
-        <w:t>平台</w:t>
-      </w:r>
-      <w:proofErr w:type="gramEnd"/>
-      <w:r>
-        <w:rPr>
-          <w:rFonts w:hint="eastAsia"/>
-        </w:rPr>
-        <w:t>的</w:t>
-      </w:r>
-      <w:r>
-        <w:rPr>
-          <w:rFonts w:hint="eastAsia"/>
-        </w:rPr>
-        <w:t>辅助</w:t>
-      </w:r>
-      <w:proofErr w:type="gramStart"/>
-      <w:r>
-        <w:rPr>
-          <w:rFonts w:hint="eastAsia"/>
-        </w:rPr>
-        <w:t>查寝</w:t>
+        <w:t>平台的</w:t>
+      </w:r>
+      <w:r>
+        <w:rPr>
+          <w:rFonts w:hint="eastAsia"/>
+        </w:rPr>
+        <w:t>辅助查寝</w:t>
       </w:r>
       <w:r>
         <w:rPr>
@@ -4237,7 +4179,6 @@
         </w:rPr>
         <w:t>小程序</w:t>
       </w:r>
-      <w:proofErr w:type="gramEnd"/>
       <w:r>
         <w:rPr>
           <w:rFonts w:hint="eastAsia"/>
@@ -4303,43 +4244,7 @@
           <w:color w:val="333333"/>
           <w:shd w:val="clear" w:color="auto" w:fill="FFFFFF"/>
         </w:rPr>
-        <w:t>辅导员工作比较繁忙，对于晚间查</w:t>
-      </w:r>
-      <w:proofErr w:type="gramStart"/>
-      <w:r>
-        <w:rPr>
-          <w:rFonts w:ascii="Helvetica" w:hAnsi="Helvetica" w:cs="Helvetica"/>
-          <w:color w:val="333333"/>
-          <w:shd w:val="clear" w:color="auto" w:fill="FFFFFF"/>
-        </w:rPr>
-        <w:t>寝往往</w:t>
-      </w:r>
-      <w:proofErr w:type="gramEnd"/>
-      <w:r>
-        <w:rPr>
-          <w:rFonts w:ascii="Helvetica" w:hAnsi="Helvetica" w:cs="Helvetica"/>
-          <w:color w:val="333333"/>
-          <w:shd w:val="clear" w:color="auto" w:fill="FFFFFF"/>
-        </w:rPr>
-        <w:t>会心有余而力不足，而现有的查</w:t>
-      </w:r>
-      <w:proofErr w:type="gramStart"/>
-      <w:r>
-        <w:rPr>
-          <w:rFonts w:ascii="Helvetica" w:hAnsi="Helvetica" w:cs="Helvetica"/>
-          <w:color w:val="333333"/>
-          <w:shd w:val="clear" w:color="auto" w:fill="FFFFFF"/>
-        </w:rPr>
-        <w:t>寝方式</w:t>
-      </w:r>
-      <w:proofErr w:type="gramEnd"/>
-      <w:r>
-        <w:rPr>
-          <w:rFonts w:ascii="Helvetica" w:hAnsi="Helvetica" w:cs="Helvetica"/>
-          <w:color w:val="333333"/>
-          <w:shd w:val="clear" w:color="auto" w:fill="FFFFFF"/>
-        </w:rPr>
-        <w:t>因为种种原因，辅导员无法及时得到反馈。</w:t>
+        <w:t>辅导员工作比较繁忙，对于晚间查寝往往会心有余而力不足，而现有的查寝方式因为种种原因，辅导员无法及时得到反馈。</w:t>
       </w:r>
     </w:p>
     <w:p>
@@ -4352,51 +4257,23 @@
           <w:color w:val="333333"/>
           <w:shd w:val="clear" w:color="auto" w:fill="FFFFFF"/>
         </w:rPr>
-        <w:t>辅助查</w:t>
-      </w:r>
-      <w:proofErr w:type="gramStart"/>
+        <w:t>辅助查寝系统致力于通过</w:t>
+      </w:r>
       <w:r>
         <w:rPr>
           <w:rFonts w:ascii="Helvetica" w:hAnsi="Helvetica" w:cs="Helvetica" w:hint="eastAsia"/>
           <w:color w:val="333333"/>
           <w:shd w:val="clear" w:color="auto" w:fill="FFFFFF"/>
         </w:rPr>
-        <w:t>寝系统</w:t>
-      </w:r>
-      <w:proofErr w:type="gramEnd"/>
+        <w:t>微信</w:t>
+      </w:r>
       <w:r>
         <w:rPr>
           <w:rFonts w:ascii="Helvetica" w:hAnsi="Helvetica" w:cs="Helvetica" w:hint="eastAsia"/>
           <w:color w:val="333333"/>
           <w:shd w:val="clear" w:color="auto" w:fill="FFFFFF"/>
         </w:rPr>
-        <w:t>致力于通过</w:t>
-      </w:r>
-      <w:proofErr w:type="gramStart"/>
-      <w:r>
-        <w:rPr>
-          <w:rFonts w:ascii="Helvetica" w:hAnsi="Helvetica" w:cs="Helvetica" w:hint="eastAsia"/>
-          <w:color w:val="333333"/>
-          <w:shd w:val="clear" w:color="auto" w:fill="FFFFFF"/>
-        </w:rPr>
-        <w:t>微信</w:t>
-      </w:r>
-      <w:r>
-        <w:rPr>
-          <w:rFonts w:ascii="Helvetica" w:hAnsi="Helvetica" w:cs="Helvetica" w:hint="eastAsia"/>
-          <w:color w:val="333333"/>
-          <w:shd w:val="clear" w:color="auto" w:fill="FFFFFF"/>
-        </w:rPr>
-        <w:t>平台</w:t>
-      </w:r>
-      <w:proofErr w:type="gramEnd"/>
-      <w:r>
-        <w:rPr>
-          <w:rFonts w:ascii="Helvetica" w:hAnsi="Helvetica" w:cs="Helvetica" w:hint="eastAsia"/>
-          <w:color w:val="333333"/>
-          <w:shd w:val="clear" w:color="auto" w:fill="FFFFFF"/>
-        </w:rPr>
-        <w:t>辅助辅导员进行查寝工作，大大减轻辅导员工作量。</w:t>
+        <w:t>平台辅助辅导员进行查寝工作，大大减轻辅导员工作量。</w:t>
       </w:r>
       <w:r>
         <w:rPr>
@@ -4784,16 +4661,8 @@
         <w:rPr>
           <w:rFonts w:hint="eastAsia"/>
         </w:rPr>
-        <w:t>辅助查</w:t>
-      </w:r>
-      <w:proofErr w:type="gramStart"/>
-      <w:r>
-        <w:rPr>
-          <w:rFonts w:hint="eastAsia"/>
-        </w:rPr>
-        <w:t>寝系统</w:t>
-      </w:r>
-      <w:proofErr w:type="gramEnd"/>
+        <w:t>辅助查寝系统</w:t>
+      </w:r>
       <w:r>
         <w:rPr>
           <w:rFonts w:hint="eastAsia"/>
@@ -4974,27 +4843,13 @@
         <w:rPr>
           <w:rFonts w:hint="eastAsia"/>
         </w:rPr>
-        <w:t>晚间查</w:t>
-      </w:r>
-      <w:proofErr w:type="gramStart"/>
-      <w:r>
-        <w:rPr>
-          <w:rFonts w:hint="eastAsia"/>
-        </w:rPr>
-        <w:t>寝</w:t>
-      </w:r>
-      <w:r>
-        <w:rPr>
-          <w:rFonts w:hint="eastAsia"/>
-        </w:rPr>
-        <w:t>工作</w:t>
-      </w:r>
-      <w:proofErr w:type="gramEnd"/>
-      <w:r>
-        <w:rPr>
-          <w:rFonts w:hint="eastAsia"/>
-        </w:rPr>
-        <w:t>中的效能变化，提出合理改进意见。</w:t>
+        <w:t>晚间查寝</w:t>
+      </w:r>
+      <w:r>
+        <w:rPr>
+          <w:rFonts w:hint="eastAsia"/>
+        </w:rPr>
+        <w:t>工作中的效能变化，提出合理改进意见。</w:t>
       </w:r>
     </w:p>
     <w:p>
@@ -5757,16 +5612,8 @@
         <w:rPr>
           <w:rFonts w:hint="eastAsia"/>
         </w:rPr>
-        <w:t>以及退出</w:t>
-      </w:r>
-      <w:proofErr w:type="gramStart"/>
-      <w:r>
-        <w:rPr>
-          <w:rFonts w:hint="eastAsia"/>
-        </w:rPr>
-        <w:t>帐号</w:t>
-      </w:r>
-      <w:proofErr w:type="gramEnd"/>
+        <w:t>以及退出帐号</w:t>
+      </w:r>
       <w:r>
         <w:rPr>
           <w:rFonts w:hint="eastAsia"/>
@@ -7176,49 +7023,7 @@
         <w:rPr>
           <w:rFonts w:hint="eastAsia"/>
         </w:rPr>
-        <w:t>在辅导员主界面通过点击查看查</w:t>
-      </w:r>
-      <w:proofErr w:type="gramStart"/>
-      <w:r>
-        <w:rPr>
-          <w:rFonts w:hint="eastAsia"/>
-        </w:rPr>
-        <w:t>寝结果</w:t>
-      </w:r>
-      <w:proofErr w:type="gramEnd"/>
-      <w:r>
-        <w:rPr>
-          <w:rFonts w:hint="eastAsia"/>
-        </w:rPr>
-        <w:t>图标，进入查看查</w:t>
-      </w:r>
-      <w:proofErr w:type="gramStart"/>
-      <w:r>
-        <w:rPr>
-          <w:rFonts w:hint="eastAsia"/>
-        </w:rPr>
-        <w:t>寝记录</w:t>
-      </w:r>
-      <w:proofErr w:type="gramEnd"/>
-      <w:r>
-        <w:rPr>
-          <w:rFonts w:hint="eastAsia"/>
-        </w:rPr>
-        <w:t>界面，显示带有日期的历史查寝记录（包括正在运行的查寝）。点击“查看”按钮，进入详情页，可查看每间宿舍的随机号码和宿舍名，以及上传的照片情况，未提交的宿舍显示</w:t>
-      </w:r>
-      <w:proofErr w:type="gramStart"/>
-      <w:r>
-        <w:rPr>
-          <w:rFonts w:hint="eastAsia"/>
-        </w:rPr>
-        <w:t>无图片</w:t>
-      </w:r>
-      <w:proofErr w:type="gramEnd"/>
-      <w:r>
-        <w:rPr>
-          <w:rFonts w:hint="eastAsia"/>
-        </w:rPr>
-        <w:t>状态。</w:t>
+        <w:t>在辅导员主界面通过点击查看查寝结果图标，进入查看查寝记录界面，显示带有日期的历史查寝记录（包括正在运行的查寝）。点击“查看”按钮，进入详情页，可查看每间宿舍的随机号码和宿舍名，以及上传的照片情况，未提交的宿舍显示无图片状态。</w:t>
       </w:r>
     </w:p>
     <w:p>
@@ -7417,35 +7222,7 @@
         <w:rPr>
           <w:rFonts w:hint="eastAsia"/>
         </w:rPr>
-        <w:t>点击“垃圾桶”图标，可将历史查</w:t>
-      </w:r>
-      <w:proofErr w:type="gramStart"/>
-      <w:r>
-        <w:rPr>
-          <w:rFonts w:hint="eastAsia"/>
-        </w:rPr>
-        <w:t>寝记录</w:t>
-      </w:r>
-      <w:proofErr w:type="gramEnd"/>
-      <w:r>
-        <w:rPr>
-          <w:rFonts w:hint="eastAsia"/>
-        </w:rPr>
-        <w:t>删除，删除时会弹出确认删除提示框，点击“确认”进入删除后界面，点击“取消”回到查看查</w:t>
-      </w:r>
-      <w:proofErr w:type="gramStart"/>
-      <w:r>
-        <w:rPr>
-          <w:rFonts w:hint="eastAsia"/>
-        </w:rPr>
-        <w:t>寝记录</w:t>
-      </w:r>
-      <w:proofErr w:type="gramEnd"/>
-      <w:r>
-        <w:rPr>
-          <w:rFonts w:hint="eastAsia"/>
-        </w:rPr>
-        <w:t>界面。</w:t>
+        <w:t>点击“垃圾桶”图标，可将历史查寝记录删除，删除时会弹出确认删除提示框，点击“确认”进入删除后界面，点击“取消”回到查看查寝记录界面。</w:t>
       </w:r>
     </w:p>
     <w:p>
@@ -8757,22 +8534,25 @@
               <w:rPr>
                 <w:rFonts w:hint="eastAsia"/>
               </w:rPr>
+              <w:t>8</w:t>
+            </w:r>
+            <w:r>
+              <w:rPr>
+                <w:rFonts w:hint="eastAsia"/>
+              </w:rPr>
+              <w:t>到</w:t>
+            </w:r>
+            <w:r>
+              <w:rPr>
+                <w:rFonts w:hint="eastAsia"/>
+              </w:rPr>
+              <w:t>1</w:t>
+            </w:r>
+            <w:r>
+              <w:rPr>
+                <w:rFonts w:hint="eastAsia"/>
+              </w:rPr>
               <w:t>6</w:t>
-            </w:r>
-            <w:r>
-              <w:rPr>
-                <w:rFonts w:hint="eastAsia"/>
-              </w:rPr>
-              <w:t>到</w:t>
-            </w:r>
-            <w:r>
-              <w:rPr>
-                <w:rFonts w:hint="eastAsia"/>
-              </w:rPr>
-              <w:t>1</w:t>
-            </w:r>
-            <w:r>
-              <w:t>2</w:t>
             </w:r>
             <w:r>
               <w:rPr>
@@ -9266,15 +9046,7 @@
               <w:jc w:val="center"/>
             </w:pPr>
             <w:r>
-              <w:t>%Y-%m-%d %</w:t>
-            </w:r>
-            <w:proofErr w:type="gramStart"/>
-            <w:r>
-              <w:t>H:%</w:t>
-            </w:r>
-            <w:proofErr w:type="gramEnd"/>
-            <w:r>
-              <w:t>M:%S</w:t>
+              <w:t>%Y-%m-%d %H:%M:%S</w:t>
             </w:r>
           </w:p>
         </w:tc>
@@ -9338,15 +9110,7 @@
               <w:jc w:val="center"/>
             </w:pPr>
             <w:r>
-              <w:t>%Y-%m-%d %</w:t>
-            </w:r>
-            <w:proofErr w:type="gramStart"/>
-            <w:r>
-              <w:t>H:%</w:t>
-            </w:r>
-            <w:proofErr w:type="gramEnd"/>
-            <w:r>
-              <w:t>M:%S</w:t>
+              <w:t>%Y-%m-%d %H:%M:%S</w:t>
             </w:r>
           </w:p>
         </w:tc>
@@ -9378,52 +9142,36 @@
               <w:rPr>
                 <w:rFonts w:hint="eastAsia"/>
               </w:rPr>
-              <w:t>上</w:t>
-            </w:r>
-            <w:proofErr w:type="gramStart"/>
+              <w:t>上传时间</w:t>
+            </w:r>
+          </w:p>
+        </w:tc>
+        <w:tc>
+          <w:tcPr>
+            <w:tcW w:w="2171" w:type="dxa"/>
+          </w:tcPr>
+          <w:p>
+            <w:pPr>
+              <w:jc w:val="center"/>
+            </w:pPr>
             <w:r>
               <w:rPr>
                 <w:rFonts w:hint="eastAsia"/>
               </w:rPr>
-              <w:t>传时间</w:t>
-            </w:r>
-            <w:proofErr w:type="gramEnd"/>
-          </w:p>
-        </w:tc>
-        <w:tc>
-          <w:tcPr>
-            <w:tcW w:w="2171" w:type="dxa"/>
+              <w:t>uploadTime</w:t>
+            </w:r>
+          </w:p>
+        </w:tc>
+        <w:tc>
+          <w:tcPr>
+            <w:tcW w:w="2852" w:type="dxa"/>
           </w:tcPr>
           <w:p>
             <w:pPr>
               <w:jc w:val="center"/>
             </w:pPr>
             <w:r>
-              <w:rPr>
-                <w:rFonts w:hint="eastAsia"/>
-              </w:rPr>
-              <w:t>uploadTime</w:t>
-            </w:r>
-          </w:p>
-        </w:tc>
-        <w:tc>
-          <w:tcPr>
-            <w:tcW w:w="2852" w:type="dxa"/>
-          </w:tcPr>
-          <w:p>
-            <w:pPr>
-              <w:jc w:val="center"/>
-            </w:pPr>
-            <w:r>
-              <w:t>%Y-%m-%d %</w:t>
-            </w:r>
-            <w:proofErr w:type="gramStart"/>
-            <w:r>
-              <w:t>H:%</w:t>
-            </w:r>
-            <w:proofErr w:type="gramEnd"/>
-            <w:r>
-              <w:t>M:%S</w:t>
+              <w:t>%Y-%m-%d %H:%M:%S</w:t>
             </w:r>
           </w:p>
         </w:tc>
@@ -9582,13 +9330,8 @@
         <w:t>3.</w:t>
       </w:r>
       <w:r>
-        <w:t>程序响应时间在人的感觉和视觉范围内，长时间无响应</w:t>
-      </w:r>
-      <w:proofErr w:type="gramStart"/>
-      <w:r>
-        <w:t>应</w:t>
-      </w:r>
-      <w:proofErr w:type="gramEnd"/>
+        <w:t>程序响应时间在人的感觉和视觉范围内，长时间无响应应</w:t>
+      </w:r>
       <w:r>
         <w:rPr>
           <w:rFonts w:hint="eastAsia"/>
@@ -9744,21 +9487,7 @@
         <w:rPr>
           <w:rFonts w:hint="eastAsia"/>
         </w:rPr>
-        <w:t>）输入内容提示。对于需要填写的部分，</w:t>
-      </w:r>
-      <w:proofErr w:type="gramStart"/>
-      <w:r>
-        <w:rPr>
-          <w:rFonts w:hint="eastAsia"/>
-        </w:rPr>
-        <w:t>采取灰字框内</w:t>
-      </w:r>
-      <w:proofErr w:type="gramEnd"/>
-      <w:r>
-        <w:rPr>
-          <w:rFonts w:hint="eastAsia"/>
-        </w:rPr>
-        <w:t>提示，使用户明了填写要求。</w:t>
+        <w:t>）输入内容提示。对于需要填写的部分，采取灰字框内提示，使用户明了填写要求。</w:t>
       </w:r>
     </w:p>
     <w:p>
@@ -10742,7 +10471,21 @@
                 <w:rFonts w:asciiTheme="minorEastAsia" w:eastAsiaTheme="minorEastAsia" w:hAnsiTheme="minorEastAsia" w:cs="宋体" w:hint="eastAsia"/>
                 <w:szCs w:val="21"/>
               </w:rPr>
-              <w:t>密码长度6-16位（限制输入边界），须包含数字、字母、符号至少2中或以上元素</w:t>
+              <w:t>密码长度</w:t>
+            </w:r>
+            <w:r>
+              <w:rPr>
+                <w:rFonts w:asciiTheme="minorEastAsia" w:eastAsiaTheme="minorEastAsia" w:hAnsiTheme="minorEastAsia" w:cs="宋体" w:hint="eastAsia"/>
+                <w:szCs w:val="21"/>
+              </w:rPr>
+              <w:t>8</w:t>
+            </w:r>
+            <w:r>
+              <w:rPr>
+                <w:rFonts w:asciiTheme="minorEastAsia" w:eastAsiaTheme="minorEastAsia" w:hAnsiTheme="minorEastAsia" w:cs="宋体" w:hint="eastAsia"/>
+                <w:szCs w:val="21"/>
+              </w:rPr>
+              <w:t>-16位（限制输入边界），须包含数字、字母、符号至少2中或以上元素</w:t>
             </w:r>
           </w:p>
         </w:tc>
@@ -12564,17 +12307,8 @@
                 <w:rFonts w:asciiTheme="minorEastAsia" w:eastAsiaTheme="minorEastAsia" w:hAnsiTheme="minorEastAsia" w:cs="宋体" w:hint="eastAsia"/>
                 <w:szCs w:val="21"/>
               </w:rPr>
-              <w:t>确认功能、</w:t>
-            </w:r>
-            <w:proofErr w:type="gramStart"/>
-            <w:r>
-              <w:rPr>
-                <w:rFonts w:asciiTheme="minorEastAsia" w:eastAsiaTheme="minorEastAsia" w:hAnsiTheme="minorEastAsia" w:cs="宋体" w:hint="eastAsia"/>
-                <w:szCs w:val="21"/>
-              </w:rPr>
-              <w:t>弹窗功能</w:t>
-            </w:r>
-            <w:proofErr w:type="gramEnd"/>
+              <w:t>确认功能、弹窗功能</w:t>
+            </w:r>
           </w:p>
         </w:tc>
         <w:tc>
@@ -13330,23 +13064,7 @@
                 <w:rFonts w:asciiTheme="minorEastAsia" w:eastAsiaTheme="minorEastAsia" w:hAnsiTheme="minorEastAsia" w:cs="宋体" w:hint="eastAsia"/>
                 <w:szCs w:val="21"/>
               </w:rPr>
-              <w:t>每次查</w:t>
-            </w:r>
-            <w:proofErr w:type="gramStart"/>
-            <w:r>
-              <w:rPr>
-                <w:rFonts w:asciiTheme="minorEastAsia" w:eastAsiaTheme="minorEastAsia" w:hAnsiTheme="minorEastAsia" w:cs="宋体" w:hint="eastAsia"/>
-                <w:szCs w:val="21"/>
-              </w:rPr>
-              <w:t>寝记录</w:t>
-            </w:r>
-            <w:proofErr w:type="gramEnd"/>
-            <w:r>
-              <w:rPr>
-                <w:rFonts w:asciiTheme="minorEastAsia" w:eastAsiaTheme="minorEastAsia" w:hAnsiTheme="minorEastAsia" w:cs="宋体" w:hint="eastAsia"/>
-                <w:szCs w:val="21"/>
-              </w:rPr>
-              <w:t>以列表形式依次呈现</w:t>
+              <w:t>每次查寝记录以列表形式依次呈现</w:t>
             </w:r>
           </w:p>
           <w:p>
@@ -13509,23 +13227,7 @@
                 <w:rFonts w:asciiTheme="minorEastAsia" w:eastAsiaTheme="minorEastAsia" w:hAnsiTheme="minorEastAsia" w:cs="宋体" w:hint="eastAsia"/>
                 <w:szCs w:val="21"/>
               </w:rPr>
-              <w:t>跳转至查看详情界面，获取所有的查</w:t>
-            </w:r>
-            <w:proofErr w:type="gramStart"/>
-            <w:r>
-              <w:rPr>
-                <w:rFonts w:asciiTheme="minorEastAsia" w:eastAsiaTheme="minorEastAsia" w:hAnsiTheme="minorEastAsia" w:cs="宋体" w:hint="eastAsia"/>
-                <w:szCs w:val="21"/>
-              </w:rPr>
-              <w:t>寝记录</w:t>
-            </w:r>
-            <w:proofErr w:type="gramEnd"/>
-            <w:r>
-              <w:rPr>
-                <w:rFonts w:asciiTheme="minorEastAsia" w:eastAsiaTheme="minorEastAsia" w:hAnsiTheme="minorEastAsia" w:cs="宋体" w:hint="eastAsia"/>
-                <w:szCs w:val="21"/>
-              </w:rPr>
-              <w:t>详情</w:t>
+              <w:t>跳转至查看详情界面，获取所有的查寝记录详情</w:t>
             </w:r>
           </w:p>
         </w:tc>
@@ -13671,23 +13373,7 @@
                 <w:rFonts w:asciiTheme="minorEastAsia" w:eastAsiaTheme="minorEastAsia" w:hAnsiTheme="minorEastAsia" w:cs="宋体" w:hint="eastAsia"/>
                 <w:szCs w:val="21"/>
               </w:rPr>
-              <w:t>跳转至查看详情界面，获取某天的查</w:t>
-            </w:r>
-            <w:proofErr w:type="gramStart"/>
-            <w:r>
-              <w:rPr>
-                <w:rFonts w:asciiTheme="minorEastAsia" w:eastAsiaTheme="minorEastAsia" w:hAnsiTheme="minorEastAsia" w:cs="宋体" w:hint="eastAsia"/>
-                <w:szCs w:val="21"/>
-              </w:rPr>
-              <w:t>寝记录</w:t>
-            </w:r>
-            <w:proofErr w:type="gramEnd"/>
-            <w:r>
-              <w:rPr>
-                <w:rFonts w:asciiTheme="minorEastAsia" w:eastAsiaTheme="minorEastAsia" w:hAnsiTheme="minorEastAsia" w:cs="宋体" w:hint="eastAsia"/>
-                <w:szCs w:val="21"/>
-              </w:rPr>
-              <w:t>详情</w:t>
+              <w:t>跳转至查看详情界面，获取某天的查寝记录详情</w:t>
             </w:r>
           </w:p>
         </w:tc>
@@ -13844,23 +13530,7 @@
                 <w:rFonts w:asciiTheme="minorEastAsia" w:eastAsiaTheme="minorEastAsia" w:hAnsiTheme="minorEastAsia" w:cs="宋体" w:hint="eastAsia"/>
                 <w:szCs w:val="21"/>
               </w:rPr>
-              <w:t>确认删除：</w:t>
-            </w:r>
-            <w:proofErr w:type="gramStart"/>
-            <w:r>
-              <w:rPr>
-                <w:rFonts w:asciiTheme="minorEastAsia" w:eastAsiaTheme="minorEastAsia" w:hAnsiTheme="minorEastAsia" w:cs="宋体" w:hint="eastAsia"/>
-                <w:szCs w:val="21"/>
-              </w:rPr>
-              <w:t>弹窗功能</w:t>
-            </w:r>
-            <w:proofErr w:type="gramEnd"/>
-            <w:r>
-              <w:rPr>
-                <w:rFonts w:asciiTheme="minorEastAsia" w:eastAsiaTheme="minorEastAsia" w:hAnsiTheme="minorEastAsia" w:cs="宋体" w:hint="eastAsia"/>
-                <w:szCs w:val="21"/>
-              </w:rPr>
-              <w:t>、跳转功能、确认功能</w:t>
+              <w:t>确认删除：弹窗功能、跳转功能、确认功能</w:t>
             </w:r>
           </w:p>
         </w:tc>
@@ -14016,60 +13686,35 @@
                 <w:rFonts w:asciiTheme="minorEastAsia" w:eastAsiaTheme="minorEastAsia" w:hAnsiTheme="minorEastAsia" w:cs="宋体" w:hint="eastAsia"/>
                 <w:szCs w:val="21"/>
               </w:rPr>
-              <w:t>取消删除：</w:t>
-            </w:r>
-            <w:proofErr w:type="gramStart"/>
+              <w:t>取消删除：弹窗功能</w:t>
+            </w:r>
+          </w:p>
+        </w:tc>
+        <w:tc>
+          <w:tcPr>
+            <w:tcW w:w="1347" w:type="dxa"/>
+            <w:tcBorders>
+              <w:tl2br w:val="nil"/>
+              <w:tr2bl w:val="nil"/>
+            </w:tcBorders>
+            <w:shd w:val="clear" w:color="auto" w:fill="auto"/>
+            <w:vAlign w:val="center"/>
+          </w:tcPr>
+          <w:p>
+            <w:pPr>
+              <w:widowControl/>
+              <w:jc w:val="left"/>
+              <w:rPr>
+                <w:rFonts w:asciiTheme="minorEastAsia" w:eastAsiaTheme="minorEastAsia" w:hAnsiTheme="minorEastAsia" w:cs="宋体"/>
+                <w:szCs w:val="21"/>
+              </w:rPr>
+            </w:pPr>
             <w:r>
               <w:rPr>
                 <w:rFonts w:asciiTheme="minorEastAsia" w:eastAsiaTheme="minorEastAsia" w:hAnsiTheme="minorEastAsia" w:cs="宋体" w:hint="eastAsia"/>
                 <w:szCs w:val="21"/>
               </w:rPr>
-              <w:t>弹窗功能</w:t>
-            </w:r>
-            <w:proofErr w:type="gramEnd"/>
-          </w:p>
-        </w:tc>
-        <w:tc>
-          <w:tcPr>
-            <w:tcW w:w="1347" w:type="dxa"/>
-            <w:tcBorders>
-              <w:tl2br w:val="nil"/>
-              <w:tr2bl w:val="nil"/>
-            </w:tcBorders>
-            <w:shd w:val="clear" w:color="auto" w:fill="auto"/>
-            <w:vAlign w:val="center"/>
-          </w:tcPr>
-          <w:p>
-            <w:pPr>
-              <w:widowControl/>
-              <w:jc w:val="left"/>
-              <w:rPr>
-                <w:rFonts w:asciiTheme="minorEastAsia" w:eastAsiaTheme="minorEastAsia" w:hAnsiTheme="minorEastAsia" w:cs="宋体"/>
-                <w:szCs w:val="21"/>
-              </w:rPr>
-            </w:pPr>
-            <w:r>
-              <w:rPr>
-                <w:rFonts w:asciiTheme="minorEastAsia" w:eastAsiaTheme="minorEastAsia" w:hAnsiTheme="minorEastAsia" w:cs="宋体" w:hint="eastAsia"/>
-                <w:szCs w:val="21"/>
-              </w:rPr>
-              <w:t>弹出您确认删除记录吗？操作不可恢复！-&gt;取消-&gt;返回查看查</w:t>
-            </w:r>
-            <w:proofErr w:type="gramStart"/>
-            <w:r>
-              <w:rPr>
-                <w:rFonts w:asciiTheme="minorEastAsia" w:eastAsiaTheme="minorEastAsia" w:hAnsiTheme="minorEastAsia" w:cs="宋体" w:hint="eastAsia"/>
-                <w:szCs w:val="21"/>
-              </w:rPr>
-              <w:t>寝记录</w:t>
-            </w:r>
-            <w:proofErr w:type="gramEnd"/>
-            <w:r>
-              <w:rPr>
-                <w:rFonts w:asciiTheme="minorEastAsia" w:eastAsiaTheme="minorEastAsia" w:hAnsiTheme="minorEastAsia" w:cs="宋体" w:hint="eastAsia"/>
-                <w:szCs w:val="21"/>
-              </w:rPr>
-              <w:t>页面</w:t>
+              <w:t>弹出您确认删除记录吗？操作不可恢复！-&gt;取消-&gt;返回查看查寝记录页面</w:t>
             </w:r>
           </w:p>
         </w:tc>
@@ -14397,23 +14042,7 @@
                 <w:rFonts w:asciiTheme="minorEastAsia" w:eastAsiaTheme="minorEastAsia" w:hAnsiTheme="minorEastAsia" w:cs="宋体" w:hint="eastAsia"/>
                 <w:szCs w:val="21"/>
               </w:rPr>
-              <w:t>上传头像成功：</w:t>
-            </w:r>
-            <w:proofErr w:type="gramStart"/>
-            <w:r>
-              <w:rPr>
-                <w:rFonts w:asciiTheme="minorEastAsia" w:eastAsiaTheme="minorEastAsia" w:hAnsiTheme="minorEastAsia" w:cs="宋体" w:hint="eastAsia"/>
-                <w:szCs w:val="21"/>
-              </w:rPr>
-              <w:t>弹窗功能</w:t>
-            </w:r>
-            <w:proofErr w:type="gramEnd"/>
-            <w:r>
-              <w:rPr>
-                <w:rFonts w:asciiTheme="minorEastAsia" w:eastAsiaTheme="minorEastAsia" w:hAnsiTheme="minorEastAsia" w:cs="宋体" w:hint="eastAsia"/>
-                <w:szCs w:val="21"/>
-              </w:rPr>
-              <w:t>、确认功能</w:t>
+              <w:t>上传头像成功：弹窗功能、确认功能</w:t>
             </w:r>
           </w:p>
         </w:tc>
@@ -14584,17 +14213,8 @@
                 <w:rFonts w:asciiTheme="minorEastAsia" w:eastAsiaTheme="minorEastAsia" w:hAnsiTheme="minorEastAsia" w:cs="宋体" w:hint="eastAsia"/>
                 <w:szCs w:val="21"/>
               </w:rPr>
-              <w:t>上传头像失败：</w:t>
-            </w:r>
-            <w:proofErr w:type="gramStart"/>
-            <w:r>
-              <w:rPr>
-                <w:rFonts w:asciiTheme="minorEastAsia" w:eastAsiaTheme="minorEastAsia" w:hAnsiTheme="minorEastAsia" w:cs="宋体" w:hint="eastAsia"/>
-                <w:szCs w:val="21"/>
-              </w:rPr>
-              <w:t>弹窗功能</w:t>
-            </w:r>
-            <w:proofErr w:type="gramEnd"/>
+              <w:t>上传头像失败：弹窗功能</w:t>
+            </w:r>
           </w:p>
         </w:tc>
         <w:tc>
@@ -14926,17 +14546,8 @@
                 <w:rFonts w:asciiTheme="minorEastAsia" w:eastAsiaTheme="minorEastAsia" w:hAnsiTheme="minorEastAsia" w:cs="宋体" w:hint="eastAsia"/>
                 <w:szCs w:val="21"/>
               </w:rPr>
-              <w:t>确认功能、</w:t>
-            </w:r>
-            <w:proofErr w:type="gramStart"/>
-            <w:r>
-              <w:rPr>
-                <w:rFonts w:asciiTheme="minorEastAsia" w:eastAsiaTheme="minorEastAsia" w:hAnsiTheme="minorEastAsia" w:cs="宋体" w:hint="eastAsia"/>
-                <w:szCs w:val="21"/>
-              </w:rPr>
-              <w:t>弹窗功能</w:t>
-            </w:r>
-            <w:proofErr w:type="gramEnd"/>
+              <w:t>确认功能、弹窗功能</w:t>
+            </w:r>
           </w:p>
         </w:tc>
         <w:tc>
@@ -15268,17 +14879,8 @@
                 <w:rFonts w:asciiTheme="minorEastAsia" w:eastAsiaTheme="minorEastAsia" w:hAnsiTheme="minorEastAsia" w:cs="宋体" w:hint="eastAsia"/>
                 <w:szCs w:val="21"/>
               </w:rPr>
-              <w:t>确认功能、</w:t>
-            </w:r>
-            <w:proofErr w:type="gramStart"/>
-            <w:r>
-              <w:rPr>
-                <w:rFonts w:asciiTheme="minorEastAsia" w:eastAsiaTheme="minorEastAsia" w:hAnsiTheme="minorEastAsia" w:cs="宋体" w:hint="eastAsia"/>
-                <w:szCs w:val="21"/>
-              </w:rPr>
-              <w:t>弹窗功能</w:t>
-            </w:r>
-            <w:proofErr w:type="gramEnd"/>
+              <w:t>确认功能、弹窗功能</w:t>
+            </w:r>
           </w:p>
         </w:tc>
         <w:tc>
@@ -15631,17 +15233,8 @@
                 <w:rFonts w:asciiTheme="minorEastAsia" w:eastAsiaTheme="minorEastAsia" w:hAnsiTheme="minorEastAsia" w:cs="宋体" w:hint="eastAsia"/>
                 <w:szCs w:val="21"/>
               </w:rPr>
-              <w:t>确认退出：确认功能、</w:t>
-            </w:r>
-            <w:proofErr w:type="gramStart"/>
-            <w:r>
-              <w:rPr>
-                <w:rFonts w:asciiTheme="minorEastAsia" w:eastAsiaTheme="minorEastAsia" w:hAnsiTheme="minorEastAsia" w:cs="宋体" w:hint="eastAsia"/>
-                <w:szCs w:val="21"/>
-              </w:rPr>
-              <w:t>弹窗功能</w:t>
-            </w:r>
-            <w:proofErr w:type="gramEnd"/>
+              <w:t>确认退出：确认功能、弹窗功能</w:t>
+            </w:r>
           </w:p>
         </w:tc>
         <w:tc>
@@ -15795,17 +15388,8 @@
                 <w:rFonts w:asciiTheme="minorEastAsia" w:eastAsiaTheme="minorEastAsia" w:hAnsiTheme="minorEastAsia" w:cs="宋体" w:hint="eastAsia"/>
                 <w:szCs w:val="21"/>
               </w:rPr>
-              <w:t>取消退出：</w:t>
-            </w:r>
-            <w:proofErr w:type="gramStart"/>
-            <w:r>
-              <w:rPr>
-                <w:rFonts w:asciiTheme="minorEastAsia" w:eastAsiaTheme="minorEastAsia" w:hAnsiTheme="minorEastAsia" w:cs="宋体" w:hint="eastAsia"/>
-                <w:szCs w:val="21"/>
-              </w:rPr>
-              <w:t>弹窗功能</w:t>
-            </w:r>
-            <w:proofErr w:type="gramEnd"/>
+              <w:t>取消退出：弹窗功能</w:t>
+            </w:r>
           </w:p>
         </w:tc>
         <w:tc>
@@ -16063,23 +15647,7 @@
                 <w:rFonts w:asciiTheme="minorEastAsia" w:eastAsiaTheme="minorEastAsia" w:hAnsiTheme="minorEastAsia" w:cs="宋体" w:hint="eastAsia"/>
                 <w:szCs w:val="21"/>
               </w:rPr>
-              <w:t>主页面为查看抽取结果、拍照上</w:t>
-            </w:r>
-            <w:proofErr w:type="gramStart"/>
-            <w:r>
-              <w:rPr>
-                <w:rFonts w:asciiTheme="minorEastAsia" w:eastAsiaTheme="minorEastAsia" w:hAnsiTheme="minorEastAsia" w:cs="宋体" w:hint="eastAsia"/>
-                <w:szCs w:val="21"/>
-              </w:rPr>
-              <w:t>传功能</w:t>
-            </w:r>
-            <w:proofErr w:type="gramEnd"/>
-            <w:r>
-              <w:rPr>
-                <w:rFonts w:asciiTheme="minorEastAsia" w:eastAsiaTheme="minorEastAsia" w:hAnsiTheme="minorEastAsia" w:cs="宋体" w:hint="eastAsia"/>
-                <w:szCs w:val="21"/>
-              </w:rPr>
-              <w:t>块</w:t>
+              <w:t>主页面为查看抽取结果、拍照上传功能块</w:t>
             </w:r>
           </w:p>
         </w:tc>
@@ -16343,17 +15911,8 @@
                 <w:rFonts w:asciiTheme="minorEastAsia" w:eastAsiaTheme="minorEastAsia" w:hAnsiTheme="minorEastAsia" w:cs="宋体" w:hint="eastAsia"/>
                 <w:szCs w:val="21"/>
               </w:rPr>
-              <w:t>拍照上</w:t>
-            </w:r>
-            <w:proofErr w:type="gramStart"/>
-            <w:r>
-              <w:rPr>
-                <w:rFonts w:asciiTheme="minorEastAsia" w:eastAsiaTheme="minorEastAsia" w:hAnsiTheme="minorEastAsia" w:cs="宋体" w:hint="eastAsia"/>
-                <w:szCs w:val="21"/>
-              </w:rPr>
-              <w:t>传功能</w:t>
-            </w:r>
-            <w:proofErr w:type="gramEnd"/>
+              <w:t>拍照上传功能</w:t>
+            </w:r>
           </w:p>
         </w:tc>
         <w:tc>
@@ -16744,17 +16303,8 @@
                 <w:rFonts w:asciiTheme="minorEastAsia" w:eastAsiaTheme="minorEastAsia" w:hAnsiTheme="minorEastAsia" w:cs="宋体" w:hint="eastAsia"/>
                 <w:szCs w:val="21"/>
               </w:rPr>
-              <w:t>确认功能、</w:t>
-            </w:r>
-            <w:proofErr w:type="gramStart"/>
-            <w:r>
-              <w:rPr>
-                <w:rFonts w:asciiTheme="minorEastAsia" w:eastAsiaTheme="minorEastAsia" w:hAnsiTheme="minorEastAsia" w:cs="宋体" w:hint="eastAsia"/>
-                <w:szCs w:val="21"/>
-              </w:rPr>
-              <w:t>弹窗功能</w:t>
-            </w:r>
-            <w:proofErr w:type="gramEnd"/>
+              <w:t>确认功能、弹窗功能</w:t>
+            </w:r>
           </w:p>
         </w:tc>
         <w:tc>
@@ -16978,33 +16528,8 @@
                 <w:rFonts w:asciiTheme="minorEastAsia" w:eastAsiaTheme="minorEastAsia" w:hAnsiTheme="minorEastAsia" w:cs="宋体" w:hint="eastAsia"/>
                 <w:szCs w:val="21"/>
               </w:rPr>
-              <w:t>跳转至自己宿舍以往的查</w:t>
-            </w:r>
-            <w:proofErr w:type="gramStart"/>
-            <w:r>
-              <w:rPr>
-                <w:rFonts w:asciiTheme="minorEastAsia" w:eastAsiaTheme="minorEastAsia" w:hAnsiTheme="minorEastAsia" w:cs="宋体" w:hint="eastAsia"/>
-                <w:szCs w:val="21"/>
-              </w:rPr>
-              <w:t>寝记录</w:t>
-            </w:r>
-            <w:proofErr w:type="gramEnd"/>
-            <w:r>
-              <w:rPr>
-                <w:rFonts w:asciiTheme="minorEastAsia" w:eastAsiaTheme="minorEastAsia" w:hAnsiTheme="minorEastAsia" w:cs="宋体" w:hint="eastAsia"/>
-                <w:szCs w:val="21"/>
-              </w:rPr>
-              <w:t>界面，获取自己宿舍所有的查</w:t>
-            </w:r>
-            <w:proofErr w:type="gramStart"/>
-            <w:r>
-              <w:rPr>
-                <w:rFonts w:asciiTheme="minorEastAsia" w:eastAsiaTheme="minorEastAsia" w:hAnsiTheme="minorEastAsia" w:cs="宋体" w:hint="eastAsia"/>
-                <w:szCs w:val="21"/>
-              </w:rPr>
-              <w:t>寝记录</w:t>
-            </w:r>
-            <w:proofErr w:type="gramEnd"/>
+              <w:t>跳转至自己宿舍以往的查寝记录界面，获取自己宿舍所有的查寝记录</w:t>
+            </w:r>
           </w:p>
         </w:tc>
         <w:tc>
@@ -17511,23 +17036,7 @@
                 <w:rFonts w:asciiTheme="minorEastAsia" w:eastAsiaTheme="minorEastAsia" w:hAnsiTheme="minorEastAsia" w:cs="宋体" w:hint="eastAsia"/>
                 <w:szCs w:val="21"/>
               </w:rPr>
-              <w:t>上传头像成功：</w:t>
-            </w:r>
-            <w:proofErr w:type="gramStart"/>
-            <w:r>
-              <w:rPr>
-                <w:rFonts w:asciiTheme="minorEastAsia" w:eastAsiaTheme="minorEastAsia" w:hAnsiTheme="minorEastAsia" w:cs="宋体" w:hint="eastAsia"/>
-                <w:szCs w:val="21"/>
-              </w:rPr>
-              <w:t>弹窗功能</w:t>
-            </w:r>
-            <w:proofErr w:type="gramEnd"/>
-            <w:r>
-              <w:rPr>
-                <w:rFonts w:asciiTheme="minorEastAsia" w:eastAsiaTheme="minorEastAsia" w:hAnsiTheme="minorEastAsia" w:cs="宋体" w:hint="eastAsia"/>
-                <w:szCs w:val="21"/>
-              </w:rPr>
-              <w:t>、确认功能</w:t>
+              <w:t>上传头像成功：弹窗功能、确认功能</w:t>
             </w:r>
           </w:p>
         </w:tc>
@@ -17697,17 +17206,8 @@
                 <w:rFonts w:asciiTheme="minorEastAsia" w:eastAsiaTheme="minorEastAsia" w:hAnsiTheme="minorEastAsia" w:cs="宋体" w:hint="eastAsia"/>
                 <w:szCs w:val="21"/>
               </w:rPr>
-              <w:t>上传头像失败：</w:t>
-            </w:r>
-            <w:proofErr w:type="gramStart"/>
-            <w:r>
-              <w:rPr>
-                <w:rFonts w:asciiTheme="minorEastAsia" w:eastAsiaTheme="minorEastAsia" w:hAnsiTheme="minorEastAsia" w:cs="宋体" w:hint="eastAsia"/>
-                <w:szCs w:val="21"/>
-              </w:rPr>
-              <w:t>弹窗功能</w:t>
-            </w:r>
-            <w:proofErr w:type="gramEnd"/>
+              <w:t>上传头像失败：弹窗功能</w:t>
+            </w:r>
           </w:p>
         </w:tc>
         <w:tc>
@@ -18039,17 +17539,8 @@
                 <w:rFonts w:asciiTheme="minorEastAsia" w:eastAsiaTheme="minorEastAsia" w:hAnsiTheme="minorEastAsia" w:cs="宋体" w:hint="eastAsia"/>
                 <w:szCs w:val="21"/>
               </w:rPr>
-              <w:t>确认功能、</w:t>
-            </w:r>
-            <w:proofErr w:type="gramStart"/>
-            <w:r>
-              <w:rPr>
-                <w:rFonts w:asciiTheme="minorEastAsia" w:eastAsiaTheme="minorEastAsia" w:hAnsiTheme="minorEastAsia" w:cs="宋体" w:hint="eastAsia"/>
-                <w:szCs w:val="21"/>
-              </w:rPr>
-              <w:t>弹窗功能</w:t>
-            </w:r>
-            <w:proofErr w:type="gramEnd"/>
+              <w:t>确认功能、弹窗功能</w:t>
+            </w:r>
           </w:p>
         </w:tc>
         <w:tc>
@@ -18381,17 +17872,8 @@
                 <w:rFonts w:asciiTheme="minorEastAsia" w:eastAsiaTheme="minorEastAsia" w:hAnsiTheme="minorEastAsia" w:cs="宋体" w:hint="eastAsia"/>
                 <w:szCs w:val="21"/>
               </w:rPr>
-              <w:t>确认功能、</w:t>
-            </w:r>
-            <w:proofErr w:type="gramStart"/>
-            <w:r>
-              <w:rPr>
-                <w:rFonts w:asciiTheme="minorEastAsia" w:eastAsiaTheme="minorEastAsia" w:hAnsiTheme="minorEastAsia" w:cs="宋体" w:hint="eastAsia"/>
-                <w:szCs w:val="21"/>
-              </w:rPr>
-              <w:t>弹窗功能</w:t>
-            </w:r>
-            <w:proofErr w:type="gramEnd"/>
+              <w:t>确认功能、弹窗功能</w:t>
+            </w:r>
           </w:p>
         </w:tc>
         <w:tc>
@@ -18744,17 +18226,8 @@
                 <w:rFonts w:asciiTheme="minorEastAsia" w:eastAsiaTheme="minorEastAsia" w:hAnsiTheme="minorEastAsia" w:cs="宋体" w:hint="eastAsia"/>
                 <w:szCs w:val="21"/>
               </w:rPr>
-              <w:t>确认退出：确认功能、</w:t>
-            </w:r>
-            <w:proofErr w:type="gramStart"/>
-            <w:r>
-              <w:rPr>
-                <w:rFonts w:asciiTheme="minorEastAsia" w:eastAsiaTheme="minorEastAsia" w:hAnsiTheme="minorEastAsia" w:cs="宋体" w:hint="eastAsia"/>
-                <w:szCs w:val="21"/>
-              </w:rPr>
-              <w:t>弹窗功能</w:t>
-            </w:r>
-            <w:proofErr w:type="gramEnd"/>
+              <w:t>确认退出：确认功能、弹窗功能</w:t>
+            </w:r>
           </w:p>
         </w:tc>
         <w:tc>
@@ -18911,17 +18384,8 @@
                 <w:rFonts w:asciiTheme="minorEastAsia" w:eastAsiaTheme="minorEastAsia" w:hAnsiTheme="minorEastAsia" w:cs="宋体" w:hint="eastAsia"/>
                 <w:szCs w:val="21"/>
               </w:rPr>
-              <w:t>取消退出：</w:t>
-            </w:r>
-            <w:proofErr w:type="gramStart"/>
-            <w:r>
-              <w:rPr>
-                <w:rFonts w:asciiTheme="minorEastAsia" w:eastAsiaTheme="minorEastAsia" w:hAnsiTheme="minorEastAsia" w:cs="宋体" w:hint="eastAsia"/>
-                <w:szCs w:val="21"/>
-              </w:rPr>
-              <w:t>弹窗功能</w:t>
-            </w:r>
-            <w:proofErr w:type="gramEnd"/>
+              <w:t>取消退出：弹窗功能</w:t>
+            </w:r>
           </w:p>
         </w:tc>
         <w:tc>

</xml_diff>